<commit_message>
Update to assignment #1
</commit_message>
<xml_diff>
--- a/StatsAssignment#1/Assignment 1_BUSAD 040_Trevor_Cardoza.docx
+++ b/StatsAssignment#1/Assignment 1_BUSAD 040_Trevor_Cardoza.docx
@@ -846,6 +846,8 @@
         <w:ind w:left="0"/>
         <w:rPr>
           <w:rFonts w:ascii="Book Antiqua" w:hAnsi="Book Antiqua"/>
+          <w:b/>
+          <w:bCs/>
           <w:sz w:val="20"/>
           <w:szCs w:val="20"/>
         </w:rPr>
@@ -857,6 +859,15 @@
           <w:szCs w:val="20"/>
         </w:rPr>
         <w:tab/>
+      </w:r>
+      <w:r>
+        <w:rPr>
+          <w:rFonts w:ascii="Book Antiqua" w:hAnsi="Book Antiqua"/>
+          <w:b/>
+          <w:bCs/>
+          <w:sz w:val="20"/>
+          <w:szCs w:val="20"/>
+        </w:rPr>
         <w:t>Quantitative: Dollars $</w:t>
       </w:r>
     </w:p>
@@ -927,6 +938,8 @@
         <w:ind w:left="0"/>
         <w:rPr>
           <w:rFonts w:ascii="Book Antiqua" w:hAnsi="Book Antiqua"/>
+          <w:b/>
+          <w:bCs/>
           <w:sz w:val="20"/>
           <w:szCs w:val="20"/>
         </w:rPr>
@@ -938,15 +951,16 @@
           <w:szCs w:val="20"/>
         </w:rPr>
         <w:tab/>
-        <w:t xml:space="preserve">Categorical: </w:t>
-      </w:r>
-      <w:r>
-        <w:rPr>
-          <w:rFonts w:ascii="Book Antiqua" w:hAnsi="Book Antiqua"/>
-          <w:sz w:val="20"/>
-          <w:szCs w:val="20"/>
-        </w:rPr>
-        <w:t>Cash, Lease, or Finance</w:t>
+      </w:r>
+      <w:r>
+        <w:rPr>
+          <w:rFonts w:ascii="Book Antiqua" w:hAnsi="Book Antiqua"/>
+          <w:b/>
+          <w:bCs/>
+          <w:sz w:val="20"/>
+          <w:szCs w:val="20"/>
+        </w:rPr>
+        <w:t>Categorical: Cash, Lease, or Finance</w:t>
       </w:r>
     </w:p>
     <w:p>
@@ -1016,6 +1030,8 @@
         <w:ind w:left="0"/>
         <w:rPr>
           <w:rFonts w:ascii="Book Antiqua" w:hAnsi="Book Antiqua"/>
+          <w:b/>
+          <w:bCs/>
           <w:sz w:val="20"/>
           <w:szCs w:val="20"/>
         </w:rPr>
@@ -1027,8 +1043,37 @@
           <w:szCs w:val="20"/>
         </w:rPr>
         <w:tab/>
+      </w:r>
+      <w:r>
+        <w:rPr>
+          <w:rFonts w:ascii="Book Antiqua" w:hAnsi="Book Antiqua"/>
+          <w:b/>
+          <w:bCs/>
+          <w:sz w:val="20"/>
+          <w:szCs w:val="20"/>
+        </w:rPr>
         <w:t>Categorical</w:t>
       </w:r>
+      <w:r>
+        <w:rPr>
+          <w:rFonts w:ascii="Book Antiqua" w:hAnsi="Book Antiqua"/>
+          <w:b/>
+          <w:bCs/>
+          <w:sz w:val="20"/>
+          <w:szCs w:val="20"/>
+        </w:rPr>
+        <w:t xml:space="preserve">: </w:t>
+      </w:r>
+      <w:r>
+        <w:rPr>
+          <w:rFonts w:ascii="Book Antiqua" w:hAnsi="Book Antiqua"/>
+          <w:b/>
+          <w:bCs/>
+          <w:sz w:val="20"/>
+          <w:szCs w:val="20"/>
+        </w:rPr>
+        <w:t>Definitely Not, Probably Not, Probably Will, and Definitely Will</w:t>
+      </w:r>
     </w:p>
     <w:p>
       <w:pPr>
@@ -1097,6 +1142,8 @@
         <w:ind w:left="0"/>
         <w:rPr>
           <w:rFonts w:ascii="Book Antiqua" w:hAnsi="Book Antiqua"/>
+          <w:b/>
+          <w:bCs/>
           <w:sz w:val="20"/>
           <w:szCs w:val="20"/>
         </w:rPr>
@@ -1108,8 +1155,27 @@
           <w:szCs w:val="20"/>
         </w:rPr>
         <w:tab/>
+      </w:r>
+      <w:r>
+        <w:rPr>
+          <w:rFonts w:ascii="Book Antiqua" w:hAnsi="Book Antiqua"/>
+          <w:b/>
+          <w:bCs/>
+          <w:sz w:val="20"/>
+          <w:szCs w:val="20"/>
+        </w:rPr>
         <w:t>Quantitative</w:t>
       </w:r>
+      <w:r>
+        <w:rPr>
+          <w:rFonts w:ascii="Book Antiqua" w:hAnsi="Book Antiqua"/>
+          <w:b/>
+          <w:bCs/>
+          <w:sz w:val="20"/>
+          <w:szCs w:val="20"/>
+        </w:rPr>
+        <w:t>: Miles</w:t>
+      </w:r>
     </w:p>
     <w:p>
       <w:pPr>
@@ -1202,6 +1268,8 @@
         <w:ind w:left="0"/>
         <w:rPr>
           <w:rFonts w:ascii="Book Antiqua" w:hAnsi="Book Antiqua"/>
+          <w:b/>
+          <w:bCs/>
           <w:sz w:val="20"/>
           <w:szCs w:val="20"/>
         </w:rPr>
@@ -1213,8 +1281,29 @@
           <w:szCs w:val="20"/>
         </w:rPr>
         <w:tab/>
+      </w:r>
+      <w:r>
+        <w:rPr>
+          <w:rFonts w:ascii="Book Antiqua" w:hAnsi="Book Antiqua"/>
+          <w:b/>
+          <w:bCs/>
+          <w:sz w:val="20"/>
+          <w:szCs w:val="20"/>
+        </w:rPr>
         <w:t>Quantitative</w:t>
       </w:r>
+      <w:r>
+        <w:rPr>
+          <w:rFonts w:ascii="Book Antiqua" w:hAnsi="Book Antiqua"/>
+          <w:b/>
+          <w:bCs/>
+          <w:sz w:val="20"/>
+          <w:szCs w:val="20"/>
+        </w:rPr>
+        <w:t>: 1-10 scale</w:t>
+      </w:r>
+      <w:bookmarkStart w:id="0" w:name="_GoBack"/>
+      <w:bookmarkEnd w:id="0"/>
     </w:p>
     <w:p>
       <w:pPr>
@@ -1381,13 +1470,17 @@
         <w:ind w:left="0" w:firstLine="720"/>
         <w:rPr>
           <w:rFonts w:ascii="Book Antiqua" w:hAnsi="Book Antiqua"/>
-          <w:sz w:val="20"/>
-          <w:szCs w:val="20"/>
-        </w:rPr>
-      </w:pPr>
-      <w:r>
-        <w:rPr>
-          <w:rFonts w:ascii="Book Antiqua" w:hAnsi="Book Antiqua"/>
+          <w:b/>
+          <w:bCs/>
+          <w:sz w:val="20"/>
+          <w:szCs w:val="20"/>
+        </w:rPr>
+      </w:pPr>
+      <w:r>
+        <w:rPr>
+          <w:rFonts w:ascii="Book Antiqua" w:hAnsi="Book Antiqua"/>
+          <w:b/>
+          <w:bCs/>
           <w:sz w:val="20"/>
           <w:szCs w:val="20"/>
         </w:rPr>
@@ -1481,13 +1574,17 @@
         <w:ind w:firstLine="720"/>
         <w:rPr>
           <w:rFonts w:ascii="Book Antiqua" w:hAnsi="Book Antiqua"/>
-          <w:sz w:val="20"/>
-          <w:szCs w:val="20"/>
-        </w:rPr>
-      </w:pPr>
-      <w:r>
-        <w:rPr>
-          <w:rFonts w:ascii="Book Antiqua" w:hAnsi="Book Antiqua"/>
+          <w:b/>
+          <w:bCs/>
+          <w:sz w:val="20"/>
+          <w:szCs w:val="20"/>
+        </w:rPr>
+      </w:pPr>
+      <w:r>
+        <w:rPr>
+          <w:rFonts w:ascii="Book Antiqua" w:hAnsi="Book Antiqua"/>
+          <w:b/>
+          <w:bCs/>
           <w:sz w:val="20"/>
           <w:szCs w:val="20"/>
         </w:rPr>
@@ -1574,6 +1671,8 @@
         <w:spacing w:after="0" w:line="240" w:lineRule="auto"/>
         <w:rPr>
           <w:rFonts w:ascii="Book Antiqua" w:hAnsi="Book Antiqua"/>
+          <w:b/>
+          <w:bCs/>
           <w:sz w:val="20"/>
           <w:szCs w:val="20"/>
         </w:rPr>
@@ -1585,6 +1684,15 @@
           <w:szCs w:val="20"/>
         </w:rPr>
         <w:tab/>
+      </w:r>
+      <w:r>
+        <w:rPr>
+          <w:rFonts w:ascii="Book Antiqua" w:hAnsi="Book Antiqua"/>
+          <w:b/>
+          <w:bCs/>
+          <w:sz w:val="20"/>
+          <w:szCs w:val="20"/>
+        </w:rPr>
         <w:t>Census because they found data from a large group and tried to get the information from the whole population.</w:t>
       </w:r>
     </w:p>
@@ -1593,6 +1701,8 @@
         <w:spacing w:after="0" w:line="240" w:lineRule="auto"/>
         <w:rPr>
           <w:rFonts w:ascii="Book Antiqua" w:hAnsi="Book Antiqua"/>
+          <w:b/>
+          <w:bCs/>
           <w:sz w:val="20"/>
           <w:szCs w:val="20"/>
         </w:rPr>
@@ -1649,6 +1759,8 @@
         <w:ind w:firstLine="360"/>
         <w:rPr>
           <w:rFonts w:ascii="Book Antiqua" w:hAnsi="Book Antiqua"/>
+          <w:b/>
+          <w:bCs/>
           <w:sz w:val="20"/>
           <w:szCs w:val="20"/>
         </w:rPr>
@@ -1657,6 +1769,8 @@
       <w:r>
         <w:rPr>
           <w:rFonts w:ascii="Book Antiqua" w:hAnsi="Book Antiqua"/>
+          <w:b/>
+          <w:bCs/>
           <w:sz w:val="20"/>
           <w:szCs w:val="20"/>
         </w:rPr>
@@ -1666,6 +1780,8 @@
       <w:r>
         <w:rPr>
           <w:rFonts w:ascii="Book Antiqua" w:hAnsi="Book Antiqua"/>
+          <w:b/>
+          <w:bCs/>
           <w:sz w:val="20"/>
           <w:szCs w:val="20"/>
         </w:rPr>
@@ -1679,6 +1795,8 @@
         <w:ind w:left="0"/>
         <w:rPr>
           <w:rFonts w:ascii="Book Antiqua" w:hAnsi="Book Antiqua"/>
+          <w:b/>
+          <w:bCs/>
           <w:sz w:val="20"/>
           <w:szCs w:val="20"/>
         </w:rPr>
@@ -2357,6 +2475,8 @@
         <w:ind w:left="0"/>
         <w:rPr>
           <w:rFonts w:ascii="Book Antiqua" w:hAnsi="Book Antiqua"/>
+          <w:b/>
+          <w:bCs/>
           <w:sz w:val="20"/>
           <w:szCs w:val="20"/>
         </w:rPr>
@@ -2368,6 +2488,15 @@
           <w:szCs w:val="20"/>
         </w:rPr>
         <w:tab/>
+      </w:r>
+      <w:r>
+        <w:rPr>
+          <w:rFonts w:ascii="Book Antiqua" w:hAnsi="Book Antiqua"/>
+          <w:b/>
+          <w:bCs/>
+          <w:sz w:val="20"/>
+          <w:szCs w:val="20"/>
+        </w:rPr>
         <w:t>Smith, Johnson, and Williams</w:t>
       </w:r>
     </w:p>
@@ -2382,8 +2511,6 @@
           <w:szCs w:val="20"/>
         </w:rPr>
       </w:pPr>
-      <w:bookmarkStart w:id="0" w:name="_GoBack"/>
-      <w:bookmarkEnd w:id="0"/>
     </w:p>
     <w:p>
       <w:pPr>
@@ -2492,7 +2619,21 @@
     </w:p>
     <w:p>
       <w:pPr>
-        <w:spacing w:after="0" w:line="240" w:lineRule="auto"/>
+        <w:pStyle w:val="ListParagraph"/>
+        <w:spacing w:after="0" w:line="240" w:lineRule="auto"/>
+        <w:ind w:left="0"/>
+        <w:rPr>
+          <w:rFonts w:ascii="Book Antiqua" w:hAnsi="Book Antiqua"/>
+          <w:sz w:val="20"/>
+          <w:szCs w:val="20"/>
+        </w:rPr>
+      </w:pPr>
+    </w:p>
+    <w:p>
+      <w:pPr>
+        <w:pStyle w:val="ListParagraph"/>
+        <w:spacing w:after="0" w:line="240" w:lineRule="auto"/>
+        <w:ind w:left="0"/>
         <w:rPr>
           <w:rFonts w:ascii="Book Antiqua" w:hAnsi="Book Antiqua"/>
           <w:sz w:val="20"/>
@@ -2636,6 +2777,64 @@
           <w:szCs w:val="20"/>
         </w:rPr>
       </w:pPr>
+      <w:r>
+        <w:rPr>
+          <w:rFonts w:ascii="Book Antiqua" w:hAnsi="Book Antiqua"/>
+          <w:sz w:val="20"/>
+          <w:szCs w:val="20"/>
+        </w:rPr>
+        <w:lastRenderedPageBreak/>
+        <w:tab/>
+      </w:r>
+      <w:r>
+        <w:rPr>
+          <w:rFonts w:ascii="Book Antiqua" w:hAnsi="Book Antiqua"/>
+          <w:noProof/>
+          <w:sz w:val="20"/>
+          <w:szCs w:val="20"/>
+        </w:rPr>
+        <w:drawing>
+          <wp:inline distT="0" distB="0" distL="0" distR="0" wp14:anchorId="01DD060A" wp14:editId="285EA560">
+            <wp:extent cx="3200400" cy="1714500"/>
+            <wp:effectExtent l="0" t="0" r="0" b="0"/>
+            <wp:docPr id="10" name="Picture 10" descr="A screenshot of a cell phone&#10;&#10;Description automatically generated"/>
+            <wp:cNvGraphicFramePr>
+              <a:graphicFrameLocks xmlns:a="http://schemas.openxmlformats.org/drawingml/2006/main" noChangeAspect="1"/>
+            </wp:cNvGraphicFramePr>
+            <a:graphic xmlns:a="http://schemas.openxmlformats.org/drawingml/2006/main">
+              <a:graphicData uri="http://schemas.openxmlformats.org/drawingml/2006/picture">
+                <pic:pic xmlns:pic="http://schemas.openxmlformats.org/drawingml/2006/picture">
+                  <pic:nvPicPr>
+                    <pic:cNvPr id="10" name="Screen Shot 2020-03-05 at 9.37.56 PM.png"/>
+                    <pic:cNvPicPr/>
+                  </pic:nvPicPr>
+                  <pic:blipFill>
+                    <a:blip r:embed="rId10">
+                      <a:extLst>
+                        <a:ext uri="{28A0092B-C50C-407E-A947-70E740481C1C}">
+                          <a14:useLocalDpi xmlns:a14="http://schemas.microsoft.com/office/drawing/2010/main" val="0"/>
+                        </a:ext>
+                      </a:extLst>
+                    </a:blip>
+                    <a:stretch>
+                      <a:fillRect/>
+                    </a:stretch>
+                  </pic:blipFill>
+                  <pic:spPr>
+                    <a:xfrm>
+                      <a:off x="0" y="0"/>
+                      <a:ext cx="3200400" cy="1714500"/>
+                    </a:xfrm>
+                    <a:prstGeom prst="rect">
+                      <a:avLst/>
+                    </a:prstGeom>
+                  </pic:spPr>
+                </pic:pic>
+              </a:graphicData>
+            </a:graphic>
+          </wp:inline>
+        </w:drawing>
+      </w:r>
     </w:p>
     <w:p>
       <w:pPr>
@@ -2739,6 +2938,155 @@
           <w:szCs w:val="20"/>
         </w:rPr>
       </w:pPr>
+      <w:r>
+        <w:rPr>
+          <w:rFonts w:ascii="Book Antiqua" w:hAnsi="Book Antiqua"/>
+          <w:noProof/>
+          <w:sz w:val="20"/>
+          <w:szCs w:val="20"/>
+        </w:rPr>
+        <mc:AlternateContent>
+          <mc:Choice Requires="wps">
+            <w:drawing>
+              <wp:anchor distT="0" distB="0" distL="114300" distR="114300" simplePos="0" relativeHeight="251659264" behindDoc="0" locked="0" layoutInCell="1" allowOverlap="1" wp14:anchorId="71AD9C04" wp14:editId="10B7D08B">
+                <wp:simplePos x="0" y="0"/>
+                <wp:positionH relativeFrom="column">
+                  <wp:posOffset>2294021</wp:posOffset>
+                </wp:positionH>
+                <wp:positionV relativeFrom="paragraph">
+                  <wp:posOffset>114535</wp:posOffset>
+                </wp:positionV>
+                <wp:extent cx="894354" cy="288758"/>
+                <wp:effectExtent l="0" t="0" r="0" b="3810"/>
+                <wp:wrapNone/>
+                <wp:docPr id="8" name="Text Box 8"/>
+                <wp:cNvGraphicFramePr/>
+                <a:graphic xmlns:a="http://schemas.openxmlformats.org/drawingml/2006/main">
+                  <a:graphicData uri="http://schemas.microsoft.com/office/word/2010/wordprocessingShape">
+                    <wps:wsp>
+                      <wps:cNvSpPr txBox="1"/>
+                      <wps:spPr>
+                        <a:xfrm>
+                          <a:off x="0" y="0"/>
+                          <a:ext cx="894354" cy="288758"/>
+                        </a:xfrm>
+                        <a:prstGeom prst="rect">
+                          <a:avLst/>
+                        </a:prstGeom>
+                        <a:solidFill>
+                          <a:schemeClr val="bg1"/>
+                        </a:solidFill>
+                        <a:ln w="6350">
+                          <a:noFill/>
+                        </a:ln>
+                      </wps:spPr>
+                      <wps:txbx>
+                        <w:txbxContent>
+                          <w:p>
+                            <w:r>
+                              <w:t>Histogram</w:t>
+                            </w:r>
+                          </w:p>
+                          <w:p/>
+                        </w:txbxContent>
+                      </wps:txbx>
+                      <wps:bodyPr rot="0" spcFirstLastPara="0" vertOverflow="overflow" horzOverflow="overflow" vert="horz" wrap="square" lIns="91440" tIns="45720" rIns="91440" bIns="45720" numCol="1" spcCol="0" rtlCol="0" fromWordArt="0" anchor="ctr" anchorCtr="0" forceAA="0" compatLnSpc="1">
+                        <a:prstTxWarp prst="textNoShape">
+                          <a:avLst/>
+                        </a:prstTxWarp>
+                        <a:noAutofit/>
+                      </wps:bodyPr>
+                    </wps:wsp>
+                  </a:graphicData>
+                </a:graphic>
+                <wp14:sizeRelH relativeFrom="margin">
+                  <wp14:pctWidth>0</wp14:pctWidth>
+                </wp14:sizeRelH>
+                <wp14:sizeRelV relativeFrom="margin">
+                  <wp14:pctHeight>0</wp14:pctHeight>
+                </wp14:sizeRelV>
+              </wp:anchor>
+            </w:drawing>
+          </mc:Choice>
+          <mc:Fallback>
+            <w:pict>
+              <v:shapetype w14:anchorId="71AD9C04" id="_x0000_t202" coordsize="21600,21600" o:spt="202" path="m,l,21600r21600,l21600,xe">
+                <v:stroke joinstyle="miter"/>
+                <v:path gradientshapeok="t" o:connecttype="rect"/>
+              </v:shapetype>
+              <v:shape id="Text Box 8" o:spid="_x0000_s1026" type="#_x0000_t202" style="position:absolute;margin-left:180.65pt;margin-top:9pt;width:70.4pt;height:22.75pt;z-index:251659264;visibility:visible;mso-wrap-style:square;mso-width-percent:0;mso-height-percent:0;mso-wrap-distance-left:9pt;mso-wrap-distance-top:0;mso-wrap-distance-right:9pt;mso-wrap-distance-bottom:0;mso-position-horizontal:absolute;mso-position-horizontal-relative:text;mso-position-vertical:absolute;mso-position-vertical-relative:text;mso-width-percent:0;mso-height-percent:0;mso-width-relative:margin;mso-height-relative:margin;v-text-anchor:middle" o:gfxdata="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" fillcolor="white [3212]" stroked="f" strokeweight=".5pt">
+                <v:textbox>
+                  <w:txbxContent>
+                    <w:p>
+                      <w:r>
+                        <w:t>Histogram</w:t>
+                      </w:r>
+                    </w:p>
+                    <w:p/>
+                  </w:txbxContent>
+                </v:textbox>
+              </v:shape>
+            </w:pict>
+          </mc:Fallback>
+        </mc:AlternateContent>
+      </w:r>
+      <w:r>
+        <w:rPr>
+          <w:rFonts w:ascii="Book Antiqua" w:hAnsi="Book Antiqua"/>
+          <w:sz w:val="20"/>
+          <w:szCs w:val="20"/>
+        </w:rPr>
+        <w:tab/>
+      </w:r>
+      <w:r>
+        <w:rPr>
+          <w:rFonts w:ascii="Book Antiqua" w:hAnsi="Book Antiqua"/>
+          <w:noProof/>
+          <w:sz w:val="20"/>
+          <w:szCs w:val="20"/>
+        </w:rPr>
+        <w:drawing>
+          <wp:inline distT="0" distB="0" distL="0" distR="0" wp14:anchorId="3BE7FEF0" wp14:editId="0D7EED94">
+            <wp:extent cx="4648200" cy="2806700"/>
+            <wp:effectExtent l="0" t="0" r="0" b="0"/>
+            <wp:docPr id="7" name="Picture 7" descr="A screenshot of a cell phone&#10;&#10;Description automatically generated"/>
+            <wp:cNvGraphicFramePr>
+              <a:graphicFrameLocks xmlns:a="http://schemas.openxmlformats.org/drawingml/2006/main" noChangeAspect="1"/>
+            </wp:cNvGraphicFramePr>
+            <a:graphic xmlns:a="http://schemas.openxmlformats.org/drawingml/2006/main">
+              <a:graphicData uri="http://schemas.openxmlformats.org/drawingml/2006/picture">
+                <pic:pic xmlns:pic="http://schemas.openxmlformats.org/drawingml/2006/picture">
+                  <pic:nvPicPr>
+                    <pic:cNvPr id="7" name="Histogram.png"/>
+                    <pic:cNvPicPr/>
+                  </pic:nvPicPr>
+                  <pic:blipFill>
+                    <a:blip r:embed="rId11">
+                      <a:extLst>
+                        <a:ext uri="{28A0092B-C50C-407E-A947-70E740481C1C}">
+                          <a14:useLocalDpi xmlns:a14="http://schemas.microsoft.com/office/drawing/2010/main" val="0"/>
+                        </a:ext>
+                      </a:extLst>
+                    </a:blip>
+                    <a:stretch>
+                      <a:fillRect/>
+                    </a:stretch>
+                  </pic:blipFill>
+                  <pic:spPr>
+                    <a:xfrm>
+                      <a:off x="0" y="0"/>
+                      <a:ext cx="4648200" cy="2806700"/>
+                    </a:xfrm>
+                    <a:prstGeom prst="rect">
+                      <a:avLst/>
+                    </a:prstGeom>
+                  </pic:spPr>
+                </pic:pic>
+              </a:graphicData>
+            </a:graphic>
+          </wp:inline>
+        </w:drawing>
+      </w:r>
     </w:p>
     <w:p>
       <w:pPr>
@@ -2800,10 +3148,61 @@
         <w:spacing w:after="0" w:line="240" w:lineRule="auto"/>
         <w:rPr>
           <w:rFonts w:ascii="Book Antiqua" w:hAnsi="Book Antiqua"/>
-          <w:sz w:val="20"/>
-          <w:szCs w:val="20"/>
-        </w:rPr>
-      </w:pPr>
+          <w:b/>
+          <w:bCs/>
+          <w:sz w:val="20"/>
+          <w:szCs w:val="20"/>
+        </w:rPr>
+      </w:pPr>
+      <w:r>
+        <w:rPr>
+          <w:rFonts w:ascii="Book Antiqua" w:hAnsi="Book Antiqua"/>
+          <w:sz w:val="20"/>
+          <w:szCs w:val="20"/>
+        </w:rPr>
+        <w:tab/>
+      </w:r>
+      <w:r>
+        <w:rPr>
+          <w:rFonts w:ascii="Book Antiqua" w:hAnsi="Book Antiqua"/>
+          <w:b/>
+          <w:bCs/>
+          <w:sz w:val="20"/>
+          <w:szCs w:val="20"/>
+        </w:rPr>
+        <w:t>It is like a hill that goes up in the 2</w:t>
+      </w:r>
+      <w:r>
+        <w:rPr>
+          <w:rFonts w:ascii="Book Antiqua" w:hAnsi="Book Antiqua"/>
+          <w:b/>
+          <w:bCs/>
+          <w:sz w:val="20"/>
+          <w:szCs w:val="20"/>
+          <w:vertAlign w:val="superscript"/>
+        </w:rPr>
+        <w:t>nd</w:t>
+      </w:r>
+      <w:r>
+        <w:rPr>
+          <w:rFonts w:ascii="Book Antiqua" w:hAnsi="Book Antiqua"/>
+          <w:b/>
+          <w:bCs/>
+          <w:sz w:val="20"/>
+          <w:szCs w:val="20"/>
+        </w:rPr>
+        <w:t xml:space="preserve"> class which is around 45 to 74 million dollars </w:t>
+      </w:r>
+      <w:r>
+        <w:rPr>
+          <w:rFonts w:ascii="Book Antiqua" w:hAnsi="Book Antiqua"/>
+          <w:b/>
+          <w:bCs/>
+          <w:sz w:val="20"/>
+          <w:szCs w:val="20"/>
+        </w:rPr>
+        <w:t>and then sharply goes down.</w:t>
+      </w:r>
     </w:p>
     <w:p>
       <w:pPr>
@@ -2896,10 +3295,51 @@
         <w:spacing w:after="0" w:line="240" w:lineRule="auto"/>
         <w:rPr>
           <w:rFonts w:ascii="Book Antiqua" w:hAnsi="Book Antiqua"/>
-          <w:sz w:val="20"/>
-          <w:szCs w:val="20"/>
-        </w:rPr>
-      </w:pPr>
+          <w:b/>
+          <w:bCs/>
+          <w:sz w:val="20"/>
+          <w:szCs w:val="20"/>
+        </w:rPr>
+      </w:pPr>
+      <w:r>
+        <w:rPr>
+          <w:rFonts w:ascii="Book Antiqua" w:hAnsi="Book Antiqua"/>
+          <w:sz w:val="20"/>
+          <w:szCs w:val="20"/>
+        </w:rPr>
+        <w:tab/>
+      </w:r>
+      <w:r>
+        <w:rPr>
+          <w:rFonts w:ascii="Book Antiqua" w:hAnsi="Book Antiqua"/>
+          <w:b/>
+          <w:bCs/>
+          <w:sz w:val="20"/>
+          <w:szCs w:val="20"/>
+        </w:rPr>
+        <w:t>The 2</w:t>
+      </w:r>
+      <w:r>
+        <w:rPr>
+          <w:rFonts w:ascii="Book Antiqua" w:hAnsi="Book Antiqua"/>
+          <w:b/>
+          <w:bCs/>
+          <w:sz w:val="20"/>
+          <w:szCs w:val="20"/>
+          <w:vertAlign w:val="superscript"/>
+        </w:rPr>
+        <w:t>nd</w:t>
+      </w:r>
+      <w:r>
+        <w:rPr>
+          <w:rFonts w:ascii="Book Antiqua" w:hAnsi="Book Antiqua"/>
+          <w:b/>
+          <w:bCs/>
+          <w:sz w:val="20"/>
+          <w:szCs w:val="20"/>
+        </w:rPr>
+        <w:t xml:space="preserve"> class has the most at 20 in that class.</w:t>
+      </w:r>
     </w:p>
     <w:p>
       <w:pPr>
@@ -3148,42 +3588,12 @@
         <w:ind w:left="0"/>
         <w:rPr>
           <w:rFonts w:ascii="Book Antiqua" w:hAnsi="Book Antiqua"/>
-          <w:sz w:val="20"/>
-          <w:szCs w:val="20"/>
-        </w:rPr>
-      </w:pPr>
-    </w:p>
-    <w:p>
-      <w:pPr>
-        <w:pStyle w:val="ListParagraph"/>
-        <w:spacing w:after="0" w:line="240" w:lineRule="auto"/>
-        <w:ind w:left="0"/>
-        <w:rPr>
-          <w:rFonts w:ascii="Book Antiqua" w:hAnsi="Book Antiqua"/>
-          <w:sz w:val="20"/>
-          <w:szCs w:val="20"/>
-        </w:rPr>
-      </w:pPr>
-    </w:p>
-    <w:p>
-      <w:pPr>
-        <w:pStyle w:val="ListParagraph"/>
-        <w:spacing w:after="0" w:line="240" w:lineRule="auto"/>
-        <w:ind w:left="0"/>
-        <w:rPr>
-          <w:rFonts w:ascii="Book Antiqua" w:hAnsi="Book Antiqua"/>
-          <w:sz w:val="20"/>
-          <w:szCs w:val="20"/>
-        </w:rPr>
-      </w:pPr>
-      <w:r>
-        <w:rPr>
-          <w:rFonts w:ascii="Book Antiqua" w:hAnsi="Book Antiqua"/>
-          <w:sz w:val="20"/>
-          <w:szCs w:val="20"/>
-        </w:rPr>
-        <w:t>2.3</w:t>
-      </w:r>
+          <w:b/>
+          <w:bCs/>
+          <w:sz w:val="20"/>
+          <w:szCs w:val="20"/>
+        </w:rPr>
+      </w:pPr>
       <w:r>
         <w:rPr>
           <w:rFonts w:ascii="Book Antiqua" w:hAnsi="Book Antiqua"/>
@@ -3195,6 +3605,115 @@
       <w:r>
         <w:rPr>
           <w:rFonts w:ascii="Book Antiqua" w:hAnsi="Book Antiqua"/>
+          <w:b/>
+          <w:bCs/>
+          <w:sz w:val="20"/>
+          <w:szCs w:val="20"/>
+        </w:rPr>
+        <w:t xml:space="preserve">the </w:t>
+      </w:r>
+      <w:r>
+        <w:rPr>
+          <w:rFonts w:ascii="Book Antiqua" w:hAnsi="Book Antiqua"/>
+          <w:b/>
+          <w:bCs/>
+          <w:sz w:val="20"/>
+          <w:szCs w:val="20"/>
+        </w:rPr>
+        <w:t>6</w:t>
+      </w:r>
+      <w:r>
+        <w:rPr>
+          <w:rFonts w:ascii="Book Antiqua" w:hAnsi="Book Antiqua"/>
+          <w:b/>
+          <w:bCs/>
+          <w:sz w:val="20"/>
+          <w:szCs w:val="20"/>
+          <w:vertAlign w:val="superscript"/>
+        </w:rPr>
+        <w:t>th</w:t>
+      </w:r>
+      <w:r>
+        <w:rPr>
+          <w:rFonts w:ascii="Book Antiqua" w:hAnsi="Book Antiqua"/>
+          <w:b/>
+          <w:bCs/>
+          <w:sz w:val="20"/>
+          <w:szCs w:val="20"/>
+        </w:rPr>
+        <w:t xml:space="preserve"> and 8</w:t>
+      </w:r>
+      <w:r>
+        <w:rPr>
+          <w:rFonts w:ascii="Book Antiqua" w:hAnsi="Book Antiqua"/>
+          <w:b/>
+          <w:bCs/>
+          <w:sz w:val="20"/>
+          <w:szCs w:val="20"/>
+          <w:vertAlign w:val="superscript"/>
+        </w:rPr>
+        <w:t>th</w:t>
+      </w:r>
+      <w:r>
+        <w:rPr>
+          <w:rFonts w:ascii="Book Antiqua" w:hAnsi="Book Antiqua"/>
+          <w:b/>
+          <w:bCs/>
+          <w:sz w:val="20"/>
+          <w:szCs w:val="20"/>
+        </w:rPr>
+        <w:t xml:space="preserve"> class</w:t>
+      </w:r>
+      <w:r>
+        <w:rPr>
+          <w:rFonts w:ascii="Book Antiqua" w:hAnsi="Book Antiqua"/>
+          <w:b/>
+          <w:bCs/>
+          <w:sz w:val="20"/>
+          <w:szCs w:val="20"/>
+        </w:rPr>
+        <w:t xml:space="preserve"> are the lowest and they have 2 and one respectively</w:t>
+      </w:r>
+      <w:r>
+        <w:rPr>
+          <w:rFonts w:ascii="Book Antiqua" w:hAnsi="Book Antiqua"/>
+          <w:b/>
+          <w:bCs/>
+          <w:sz w:val="20"/>
+          <w:szCs w:val="20"/>
+        </w:rPr>
+        <w:t>.</w:t>
+      </w:r>
+    </w:p>
+    <w:p>
+      <w:pPr>
+        <w:pStyle w:val="ListParagraph"/>
+        <w:spacing w:after="0" w:line="240" w:lineRule="auto"/>
+        <w:ind w:left="0"/>
+        <w:rPr>
+          <w:rFonts w:ascii="Book Antiqua" w:hAnsi="Book Antiqua"/>
+          <w:sz w:val="20"/>
+          <w:szCs w:val="20"/>
+        </w:rPr>
+      </w:pPr>
+    </w:p>
+    <w:p>
+      <w:pPr>
+        <w:pStyle w:val="ListParagraph"/>
+        <w:numPr>
+          <w:ilvl w:val="1"/>
+          <w:numId w:val="1"/>
+        </w:numPr>
+        <w:spacing w:after="0" w:line="240" w:lineRule="auto"/>
+        <w:rPr>
+          <w:rFonts w:ascii="Book Antiqua" w:hAnsi="Book Antiqua"/>
+          <w:sz w:val="20"/>
+          <w:szCs w:val="20"/>
+        </w:rPr>
+      </w:pPr>
+      <w:r>
+        <w:rPr>
+          <w:rFonts w:ascii="Book Antiqua" w:hAnsi="Book Antiqua"/>
           <w:sz w:val="20"/>
           <w:szCs w:val="20"/>
         </w:rPr>
@@ -3232,7 +3751,16 @@
           <w:sz w:val="20"/>
           <w:szCs w:val="20"/>
         </w:rPr>
-        <w:t xml:space="preserve"> a sample of 103 private colleges and universities. The data include the name of the college or university, the year the institution was founded, the tuition and fees (not including room and board) for the most recent academic year, and the percentage of full time, first-time bachelor’s degree-seeking undergraduate students who obtain their degree in six years or less (The World Almanac, 2012)</w:t>
+        <w:t xml:space="preserve"> a sample of 103 private colleges and universities. The data include the name of the college or university, the year the institution was founded, the tuition and fees (not including room and board) for the most recent academic year, and the </w:t>
+      </w:r>
+      <w:r>
+        <w:rPr>
+          <w:rFonts w:ascii="Book Antiqua" w:hAnsi="Book Antiqua"/>
+          <w:sz w:val="20"/>
+          <w:szCs w:val="20"/>
+        </w:rPr>
+        <w:lastRenderedPageBreak/>
+        <w:t>percentage of full time, first-time bachelor’s degree-seeking undergraduate students who obtain their degree in six years or less (The World Almanac, 2012)</w:t>
       </w:r>
       <w:r>
         <w:rPr>
@@ -3266,6 +3794,16 @@
         </w:rPr>
         <w:t xml:space="preserve"> points in total)</w:t>
       </w:r>
+    </w:p>
+    <w:p>
+      <w:pPr>
+        <w:spacing w:after="0" w:line="240" w:lineRule="auto"/>
+        <w:rPr>
+          <w:rFonts w:ascii="Book Antiqua" w:hAnsi="Book Antiqua"/>
+          <w:sz w:val="20"/>
+          <w:szCs w:val="20"/>
+        </w:rPr>
+      </w:pPr>
     </w:p>
     <w:p>
       <w:pPr>
@@ -3323,30 +3861,202 @@
           <w:szCs w:val="20"/>
         </w:rPr>
       </w:pPr>
-    </w:p>
-    <w:p>
-      <w:pPr>
-        <w:pStyle w:val="ListParagraph"/>
-        <w:spacing w:after="0" w:line="240" w:lineRule="auto"/>
-        <w:ind w:left="0"/>
-        <w:rPr>
-          <w:rFonts w:ascii="Book Antiqua" w:hAnsi="Book Antiqua"/>
-          <w:sz w:val="20"/>
-          <w:szCs w:val="20"/>
-        </w:rPr>
-      </w:pPr>
-    </w:p>
-    <w:p>
-      <w:pPr>
-        <w:pStyle w:val="ListParagraph"/>
-        <w:spacing w:after="0" w:line="240" w:lineRule="auto"/>
-        <w:ind w:left="0"/>
-        <w:rPr>
-          <w:rFonts w:ascii="Book Antiqua" w:hAnsi="Book Antiqua"/>
-          <w:sz w:val="20"/>
-          <w:szCs w:val="20"/>
-        </w:rPr>
-      </w:pPr>
+      <w:r>
+        <w:rPr>
+          <w:rFonts w:ascii="Book Antiqua" w:hAnsi="Book Antiqua"/>
+          <w:sz w:val="20"/>
+          <w:szCs w:val="20"/>
+        </w:rPr>
+        <w:tab/>
+      </w:r>
+    </w:p>
+    <w:p>
+      <w:pPr>
+        <w:pStyle w:val="ListParagraph"/>
+        <w:spacing w:after="0" w:line="240" w:lineRule="auto"/>
+        <w:ind w:left="0"/>
+        <w:rPr>
+          <w:rFonts w:ascii="Book Antiqua" w:hAnsi="Book Antiqua"/>
+          <w:sz w:val="20"/>
+          <w:szCs w:val="20"/>
+        </w:rPr>
+      </w:pPr>
+      <w:r>
+        <w:rPr>
+          <w:rFonts w:ascii="Book Antiqua" w:hAnsi="Book Antiqua"/>
+          <w:noProof/>
+          <w:sz w:val="20"/>
+          <w:szCs w:val="20"/>
+        </w:rPr>
+        <mc:AlternateContent>
+          <mc:Choice Requires="wpi">
+            <w:drawing>
+              <wp:anchor distT="0" distB="0" distL="114300" distR="114300" simplePos="0" relativeHeight="251661312" behindDoc="0" locked="0" layoutInCell="1" allowOverlap="1" wp14:anchorId="059909F3" wp14:editId="5C679D2A">
+                <wp:simplePos x="0" y="0"/>
+                <wp:positionH relativeFrom="column">
+                  <wp:posOffset>5354248</wp:posOffset>
+                </wp:positionH>
+                <wp:positionV relativeFrom="paragraph">
+                  <wp:posOffset>-31326</wp:posOffset>
+                </wp:positionV>
+                <wp:extent cx="812880" cy="1278360"/>
+                <wp:effectExtent l="38100" t="38100" r="38100" b="42545"/>
+                <wp:wrapNone/>
+                <wp:docPr id="14" name="Ink 14"/>
+                <wp:cNvGraphicFramePr/>
+                <a:graphic xmlns:a="http://schemas.openxmlformats.org/drawingml/2006/main">
+                  <a:graphicData uri="http://schemas.microsoft.com/office/word/2010/wordprocessingInk">
+                    <w14:contentPart bwMode="auto" r:id="rId12">
+                      <w14:nvContentPartPr>
+                        <w14:cNvContentPartPr/>
+                      </w14:nvContentPartPr>
+                      <w14:xfrm>
+                        <a:off x="0" y="0"/>
+                        <a:ext cx="812880" cy="1278360"/>
+                      </w14:xfrm>
+                    </w14:contentPart>
+                  </a:graphicData>
+                </a:graphic>
+              </wp:anchor>
+            </w:drawing>
+          </mc:Choice>
+          <mc:Fallback>
+            <w:pict>
+              <v:shapetype w14:anchorId="37F83CC9" id="_x0000_t75" coordsize="21600,21600" o:spt="75" o:preferrelative="t" path="m@4@5l@4@11@9@11@9@5xe" filled="f" stroked="f">
+                <v:stroke joinstyle="miter"/>
+                <v:formulas>
+                  <v:f eqn="if lineDrawn pixelLineWidth 0"/>
+                  <v:f eqn="sum @0 1 0"/>
+                  <v:f eqn="sum 0 0 @1"/>
+                  <v:f eqn="prod @2 1 2"/>
+                  <v:f eqn="prod @3 21600 pixelWidth"/>
+                  <v:f eqn="prod @3 21600 pixelHeight"/>
+                  <v:f eqn="sum @0 0 1"/>
+                  <v:f eqn="prod @6 1 2"/>
+                  <v:f eqn="prod @7 21600 pixelWidth"/>
+                  <v:f eqn="sum @8 21600 0"/>
+                  <v:f eqn="prod @7 21600 pixelHeight"/>
+                  <v:f eqn="sum @10 21600 0"/>
+                </v:formulas>
+                <v:path o:extrusionok="f" gradientshapeok="t" o:connecttype="rect"/>
+                <o:lock v:ext="edit" aspectratio="t"/>
+              </v:shapetype>
+              <v:shape id="Ink 14" o:spid="_x0000_s1026" type="#_x0000_t75" style="position:absolute;margin-left:420.9pt;margin-top:-3.15pt;width:65.4pt;height:102.05pt;z-index:251661312;visibility:visible;mso-wrap-style:square;mso-wrap-distance-left:9pt;mso-wrap-distance-top:0;mso-wrap-distance-right:9pt;mso-wrap-distance-bottom:0;mso-position-horizontal:absolute;mso-position-horizontal-relative:text;mso-position-vertical:absolute;mso-position-vertical-relative:text" o:gfxdata="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">
+                <v:imagedata r:id="rId13" o:title=""/>
+              </v:shape>
+            </w:pict>
+          </mc:Fallback>
+        </mc:AlternateContent>
+      </w:r>
+      <w:r>
+        <w:rPr>
+          <w:rFonts w:ascii="Book Antiqua" w:hAnsi="Book Antiqua"/>
+          <w:noProof/>
+          <w:sz w:val="20"/>
+          <w:szCs w:val="20"/>
+        </w:rPr>
+        <w:drawing>
+          <wp:inline distT="0" distB="0" distL="0" distR="0" wp14:anchorId="32504502" wp14:editId="594B6A81">
+            <wp:extent cx="5943600" cy="1081405"/>
+            <wp:effectExtent l="0" t="0" r="0" b="0"/>
+            <wp:docPr id="11" name="Picture 11" descr="A screenshot of a cell phone&#10;&#10;Description automatically generated"/>
+            <wp:cNvGraphicFramePr>
+              <a:graphicFrameLocks xmlns:a="http://schemas.openxmlformats.org/drawingml/2006/main" noChangeAspect="1"/>
+            </wp:cNvGraphicFramePr>
+            <a:graphic xmlns:a="http://schemas.openxmlformats.org/drawingml/2006/main">
+              <a:graphicData uri="http://schemas.openxmlformats.org/drawingml/2006/picture">
+                <pic:pic xmlns:pic="http://schemas.openxmlformats.org/drawingml/2006/picture">
+                  <pic:nvPicPr>
+                    <pic:cNvPr id="11" name="Screen Shot 2020-03-05 at 9.55.15 PM.png"/>
+                    <pic:cNvPicPr/>
+                  </pic:nvPicPr>
+                  <pic:blipFill>
+                    <a:blip r:embed="rId14" cstate="print">
+                      <a:extLst>
+                        <a:ext uri="{28A0092B-C50C-407E-A947-70E740481C1C}">
+                          <a14:useLocalDpi xmlns:a14="http://schemas.microsoft.com/office/drawing/2010/main" val="0"/>
+                        </a:ext>
+                      </a:extLst>
+                    </a:blip>
+                    <a:stretch>
+                      <a:fillRect/>
+                    </a:stretch>
+                  </pic:blipFill>
+                  <pic:spPr>
+                    <a:xfrm>
+                      <a:off x="0" y="0"/>
+                      <a:ext cx="5943600" cy="1081405"/>
+                    </a:xfrm>
+                    <a:prstGeom prst="rect">
+                      <a:avLst/>
+                    </a:prstGeom>
+                  </pic:spPr>
+                </pic:pic>
+              </a:graphicData>
+            </a:graphic>
+          </wp:inline>
+        </w:drawing>
+      </w:r>
+    </w:p>
+    <w:p>
+      <w:pPr>
+        <w:pStyle w:val="ListParagraph"/>
+        <w:spacing w:after="0" w:line="240" w:lineRule="auto"/>
+        <w:ind w:left="0"/>
+        <w:rPr>
+          <w:rFonts w:ascii="Book Antiqua" w:hAnsi="Book Antiqua"/>
+          <w:sz w:val="20"/>
+          <w:szCs w:val="20"/>
+        </w:rPr>
+      </w:pPr>
+      <w:r>
+        <w:rPr>
+          <w:rFonts w:ascii="Book Antiqua" w:hAnsi="Book Antiqua"/>
+          <w:noProof/>
+          <w:sz w:val="20"/>
+          <w:szCs w:val="20"/>
+        </w:rPr>
+        <mc:AlternateContent>
+          <mc:Choice Requires="wpi">
+            <w:drawing>
+              <wp:anchor distT="0" distB="0" distL="114300" distR="114300" simplePos="0" relativeHeight="251660288" behindDoc="0" locked="0" layoutInCell="1" allowOverlap="1" wp14:anchorId="01A944E9" wp14:editId="3EE21241">
+                <wp:simplePos x="0" y="0"/>
+                <wp:positionH relativeFrom="column">
+                  <wp:posOffset>4641088</wp:posOffset>
+                </wp:positionH>
+                <wp:positionV relativeFrom="paragraph">
+                  <wp:posOffset>28829</wp:posOffset>
+                </wp:positionV>
+                <wp:extent cx="820800" cy="240840"/>
+                <wp:effectExtent l="38100" t="38100" r="43180" b="38735"/>
+                <wp:wrapNone/>
+                <wp:docPr id="13" name="Ink 13"/>
+                <wp:cNvGraphicFramePr/>
+                <a:graphic xmlns:a="http://schemas.openxmlformats.org/drawingml/2006/main">
+                  <a:graphicData uri="http://schemas.microsoft.com/office/word/2010/wordprocessingInk">
+                    <w14:contentPart bwMode="auto" r:id="rId15">
+                      <w14:nvContentPartPr>
+                        <w14:cNvContentPartPr/>
+                      </w14:nvContentPartPr>
+                      <w14:xfrm>
+                        <a:off x="0" y="0"/>
+                        <a:ext cx="820800" cy="240840"/>
+                      </w14:xfrm>
+                    </w14:contentPart>
+                  </a:graphicData>
+                </a:graphic>
+              </wp:anchor>
+            </w:drawing>
+          </mc:Choice>
+          <mc:Fallback>
+            <w:pict>
+              <v:shape w14:anchorId="3004D607" id="Ink 13" o:spid="_x0000_s1026" type="#_x0000_t75" style="position:absolute;margin-left:364.75pt;margin-top:1.55pt;width:66.05pt;height:20.35pt;z-index:251660288;visibility:visible;mso-wrap-style:square;mso-wrap-distance-left:9pt;mso-wrap-distance-top:0;mso-wrap-distance-right:9pt;mso-wrap-distance-bottom:0;mso-position-horizontal:absolute;mso-position-horizontal-relative:text;mso-position-vertical:absolute;mso-position-vertical-relative:text" o:gfxdata="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">
+                <v:imagedata r:id="rId16" o:title=""/>
+              </v:shape>
+            </w:pict>
+          </mc:Fallback>
+        </mc:AlternateContent>
+      </w:r>
     </w:p>
     <w:p>
       <w:pPr>
@@ -3424,6 +4134,14 @@
           <w:szCs w:val="20"/>
         </w:rPr>
       </w:pPr>
+      <w:r>
+        <w:rPr>
+          <w:rFonts w:ascii="Book Antiqua" w:hAnsi="Book Antiqua"/>
+          <w:sz w:val="20"/>
+          <w:szCs w:val="20"/>
+        </w:rPr>
+        <w:tab/>
+      </w:r>
     </w:p>
     <w:p>
       <w:pPr>
@@ -3493,10 +4211,30 @@
         <w:ind w:left="0"/>
         <w:rPr>
           <w:rFonts w:ascii="Book Antiqua" w:hAnsi="Book Antiqua"/>
-          <w:sz w:val="20"/>
-          <w:szCs w:val="20"/>
-        </w:rPr>
-      </w:pPr>
+          <w:b/>
+          <w:bCs/>
+          <w:sz w:val="20"/>
+          <w:szCs w:val="20"/>
+        </w:rPr>
+      </w:pPr>
+      <w:r>
+        <w:rPr>
+          <w:rFonts w:ascii="Book Antiqua" w:hAnsi="Book Antiqua"/>
+          <w:sz w:val="20"/>
+          <w:szCs w:val="20"/>
+        </w:rPr>
+        <w:tab/>
+      </w:r>
+      <w:r>
+        <w:rPr>
+          <w:rFonts w:ascii="Book Antiqua" w:hAnsi="Book Antiqua"/>
+          <w:b/>
+          <w:bCs/>
+          <w:sz w:val="20"/>
+          <w:szCs w:val="20"/>
+        </w:rPr>
+        <w:t>the newer the college the cheaper the tuition is roughly.</w:t>
+      </w:r>
     </w:p>
     <w:p>
       <w:pPr>
@@ -3633,13 +4371,62 @@
       <w:pPr>
         <w:pStyle w:val="ListParagraph"/>
         <w:spacing w:after="0" w:line="240" w:lineRule="auto"/>
-        <w:ind w:left="0"/>
-        <w:rPr>
-          <w:rFonts w:ascii="Book Antiqua" w:hAnsi="Book Antiqua"/>
-          <w:sz w:val="20"/>
-          <w:szCs w:val="20"/>
-        </w:rPr>
-      </w:pPr>
+        <w:ind w:left="0" w:firstLine="720"/>
+        <w:rPr>
+          <w:rFonts w:ascii="Book Antiqua" w:hAnsi="Book Antiqua"/>
+          <w:sz w:val="20"/>
+          <w:szCs w:val="20"/>
+        </w:rPr>
+      </w:pPr>
+      <w:r>
+        <w:rPr>
+          <w:rFonts w:ascii="Book Antiqua" w:hAnsi="Book Antiqua"/>
+          <w:noProof/>
+          <w:sz w:val="20"/>
+          <w:szCs w:val="20"/>
+        </w:rPr>
+        <w:drawing>
+          <wp:inline distT="0" distB="0" distL="0" distR="0" wp14:anchorId="70B7F579" wp14:editId="2C2C96C5">
+            <wp:extent cx="4572000" cy="2743200"/>
+            <wp:effectExtent l="0" t="0" r="0" b="0"/>
+            <wp:docPr id="12" name="Picture 12" descr="A close up of a map&#10;&#10;Description automatically generated"/>
+            <wp:cNvGraphicFramePr>
+              <a:graphicFrameLocks xmlns:a="http://schemas.openxmlformats.org/drawingml/2006/main" noChangeAspect="1"/>
+            </wp:cNvGraphicFramePr>
+            <a:graphic xmlns:a="http://schemas.openxmlformats.org/drawingml/2006/main">
+              <a:graphicData uri="http://schemas.openxmlformats.org/drawingml/2006/picture">
+                <pic:pic xmlns:pic="http://schemas.openxmlformats.org/drawingml/2006/picture">
+                  <pic:nvPicPr>
+                    <pic:cNvPr id="12" name="ScatterPlot.png"/>
+                    <pic:cNvPicPr/>
+                  </pic:nvPicPr>
+                  <pic:blipFill>
+                    <a:blip r:embed="rId17">
+                      <a:extLst>
+                        <a:ext uri="{28A0092B-C50C-407E-A947-70E740481C1C}">
+                          <a14:useLocalDpi xmlns:a14="http://schemas.microsoft.com/office/drawing/2010/main" val="0"/>
+                        </a:ext>
+                      </a:extLst>
+                    </a:blip>
+                    <a:stretch>
+                      <a:fillRect/>
+                    </a:stretch>
+                  </pic:blipFill>
+                  <pic:spPr>
+                    <a:xfrm>
+                      <a:off x="0" y="0"/>
+                      <a:ext cx="4572000" cy="2743200"/>
+                    </a:xfrm>
+                    <a:prstGeom prst="rect">
+                      <a:avLst/>
+                    </a:prstGeom>
+                  </pic:spPr>
+                </pic:pic>
+              </a:graphicData>
+            </a:graphic>
+          </wp:inline>
+        </w:drawing>
+      </w:r>
     </w:p>
     <w:p>
       <w:pPr>
@@ -3706,9 +4493,41 @@
         </w:rPr>
       </w:pPr>
     </w:p>
+    <w:p>
+      <w:pPr>
+        <w:pStyle w:val="ListParagraph"/>
+        <w:spacing w:after="0" w:line="240" w:lineRule="auto"/>
+        <w:ind w:left="0"/>
+        <w:rPr>
+          <w:rFonts w:ascii="Book Antiqua" w:hAnsi="Book Antiqua"/>
+          <w:b/>
+          <w:bCs/>
+          <w:sz w:val="20"/>
+          <w:szCs w:val="20"/>
+        </w:rPr>
+      </w:pPr>
+      <w:r>
+        <w:rPr>
+          <w:rFonts w:ascii="Book Antiqua" w:hAnsi="Book Antiqua"/>
+          <w:sz w:val="20"/>
+          <w:szCs w:val="20"/>
+        </w:rPr>
+        <w:tab/>
+      </w:r>
+      <w:r>
+        <w:rPr>
+          <w:rFonts w:ascii="Book Antiqua" w:hAnsi="Book Antiqua"/>
+          <w:b/>
+          <w:bCs/>
+          <w:sz w:val="20"/>
+          <w:szCs w:val="20"/>
+        </w:rPr>
+        <w:t>The general trend is that the higher the tuition and fees the greater the graduation rate is.</w:t>
+      </w:r>
+    </w:p>
     <w:sectPr>
-      <w:headerReference w:type="default" r:id="rId10"/>
-      <w:footerReference w:type="default" r:id="rId11"/>
+      <w:headerReference w:type="default" r:id="rId18"/>
+      <w:footerReference w:type="default" r:id="rId19"/>
       <w:pgSz w:w="12240" w:h="15840"/>
       <w:pgMar w:top="1440" w:right="1440" w:bottom="1440" w:left="1440" w:header="720" w:footer="720" w:gutter="0"/>
       <w:cols w:space="720"/>
@@ -3990,9 +4809,9 @@
 <w:numbering xmlns:wpc="http://schemas.microsoft.com/office/word/2010/wordprocessingCanvas" xmlns:cx="http://schemas.microsoft.com/office/drawing/2014/chartex" xmlns:cx1="http://schemas.microsoft.com/office/drawing/2015/9/8/chartex" xmlns:cx2="http://schemas.microsoft.com/office/drawing/2015/10/21/chartex" xmlns:cx3="http://schemas.microsoft.com/office/drawing/2016/5/9/chartex" xmlns:cx4="http://schemas.microsoft.com/office/drawing/2016/5/10/chartex" xmlns:cx5="http://schemas.microsoft.com/office/drawing/2016/5/11/chartex" xmlns:cx6="http://schemas.microsoft.com/office/drawing/2016/5/12/chartex" xmlns:cx7="http://schemas.microsoft.com/office/drawing/2016/5/13/chartex" xmlns:cx8="http://schemas.microsoft.com/office/drawing/2016/5/14/chartex" xmlns:mc="http://schemas.openxmlformats.org/markup-compatibility/2006" xmlns:aink="http://schemas.microsoft.com/office/drawing/2016/ink" xmlns:am3d="http://schemas.microsoft.com/office/drawing/2017/model3d" xmlns:o="urn:schemas-microsoft-com:office:office" xmlns:r="http://schemas.openxmlformats.org/officeDocument/2006/relationships" xmlns:m="http://schemas.openxmlformats.org/officeDocument/2006/math" xmlns:v="urn:schemas-microsoft-com:vml" xmlns:wp14="http://schemas.microsoft.com/office/word/2010/wordprocessingDrawing" xmlns:wp="http://schemas.openxmlformats.org/drawingml/2006/wordprocessingDrawing" xmlns:w10="urn:schemas-microsoft-com:office:word" xmlns:w="http://schemas.openxmlformats.org/wordprocessingml/2006/main" xmlns:w14="http://schemas.microsoft.com/office/word/2010/wordml" xmlns:w15="http://schemas.microsoft.com/office/word/2012/wordml" xmlns:w16cid="http://schemas.microsoft.com/office/word/2016/wordml/cid" xmlns:w16se="http://schemas.microsoft.com/office/word/2015/wordml/symex" xmlns:wpg="http://schemas.microsoft.com/office/word/2010/wordprocessingGroup" xmlns:wpi="http://schemas.microsoft.com/office/word/2010/wordprocessingInk" xmlns:wne="http://schemas.microsoft.com/office/word/2006/wordml" xmlns:wps="http://schemas.microsoft.com/office/word/2010/wordprocessingShape" mc:Ignorable="w14 w15 w16se w16cid wp14">
   <w:abstractNum w:abstractNumId="0" w15:restartNumberingAfterBreak="0">
     <w:nsid w:val="46CB2A6B"/>
-    <w:multiLevelType w:val="hybridMultilevel"/>
-    <w:tmpl w:val="FF0C3340"/>
-    <w:lvl w:ilvl="0" w:tplc="0409000F">
+    <w:multiLevelType w:val="multilevel"/>
+    <w:tmpl w:val="27B84864"/>
+    <w:lvl w:ilvl="0">
       <w:start w:val="1"/>
       <w:numFmt w:val="decimal"/>
       <w:lvlText w:val="%1."/>
@@ -4001,77 +4820,109 @@
         <w:ind w:left="360" w:hanging="360"/>
       </w:pPr>
     </w:lvl>
-    <w:lvl w:ilvl="1" w:tplc="04090019" w:tentative="1">
-      <w:start w:val="1"/>
-      <w:numFmt w:val="lowerLetter"/>
-      <w:lvlText w:val="%2."/>
+    <w:lvl w:ilvl="1">
+      <w:start w:val="3"/>
+      <w:numFmt w:val="decimal"/>
+      <w:isLgl/>
+      <w:lvlText w:val="%1.%2"/>
       <w:lvlJc w:val="left"/>
       <w:pPr>
-        <w:ind w:left="1080" w:hanging="360"/>
-      </w:pPr>
+        <w:ind w:left="720" w:hanging="720"/>
+      </w:pPr>
+      <w:rPr>
+        <w:rFonts w:hint="default"/>
+      </w:rPr>
     </w:lvl>
-    <w:lvl w:ilvl="2" w:tplc="0409001B" w:tentative="1">
-      <w:start w:val="1"/>
-      <w:numFmt w:val="lowerRoman"/>
-      <w:lvlText w:val="%3."/>
-      <w:lvlJc w:val="right"/>
-      <w:pPr>
-        <w:ind w:left="1800" w:hanging="180"/>
-      </w:pPr>
-    </w:lvl>
-    <w:lvl w:ilvl="3" w:tplc="0409000F" w:tentative="1">
+    <w:lvl w:ilvl="2">
       <w:start w:val="1"/>
       <w:numFmt w:val="decimal"/>
-      <w:lvlText w:val="%4."/>
+      <w:isLgl/>
+      <w:lvlText w:val="%1.%2.%3"/>
       <w:lvlJc w:val="left"/>
       <w:pPr>
-        <w:ind w:left="2520" w:hanging="360"/>
-      </w:pPr>
+        <w:ind w:left="720" w:hanging="720"/>
+      </w:pPr>
+      <w:rPr>
+        <w:rFonts w:hint="default"/>
+      </w:rPr>
     </w:lvl>
-    <w:lvl w:ilvl="4" w:tplc="04090019" w:tentative="1">
-      <w:start w:val="1"/>
-      <w:numFmt w:val="lowerLetter"/>
-      <w:lvlText w:val="%5."/>
-      <w:lvlJc w:val="left"/>
-      <w:pPr>
-        <w:ind w:left="3240" w:hanging="360"/>
-      </w:pPr>
-    </w:lvl>
-    <w:lvl w:ilvl="5" w:tplc="0409001B" w:tentative="1">
-      <w:start w:val="1"/>
-      <w:numFmt w:val="lowerRoman"/>
-      <w:lvlText w:val="%6."/>
-      <w:lvlJc w:val="right"/>
-      <w:pPr>
-        <w:ind w:left="3960" w:hanging="180"/>
-      </w:pPr>
-    </w:lvl>
-    <w:lvl w:ilvl="6" w:tplc="0409000F" w:tentative="1">
+    <w:lvl w:ilvl="3">
       <w:start w:val="1"/>
       <w:numFmt w:val="decimal"/>
-      <w:lvlText w:val="%7."/>
+      <w:isLgl/>
+      <w:lvlText w:val="%1.%2.%3.%4"/>
       <w:lvlJc w:val="left"/>
       <w:pPr>
-        <w:ind w:left="4680" w:hanging="360"/>
-      </w:pPr>
+        <w:ind w:left="720" w:hanging="720"/>
+      </w:pPr>
+      <w:rPr>
+        <w:rFonts w:hint="default"/>
+      </w:rPr>
     </w:lvl>
-    <w:lvl w:ilvl="7" w:tplc="04090019" w:tentative="1">
+    <w:lvl w:ilvl="4">
       <w:start w:val="1"/>
-      <w:numFmt w:val="lowerLetter"/>
-      <w:lvlText w:val="%8."/>
+      <w:numFmt w:val="decimal"/>
+      <w:isLgl/>
+      <w:lvlText w:val="%1.%2.%3.%4.%5"/>
       <w:lvlJc w:val="left"/>
       <w:pPr>
-        <w:ind w:left="5400" w:hanging="360"/>
-      </w:pPr>
+        <w:ind w:left="1080" w:hanging="1080"/>
+      </w:pPr>
+      <w:rPr>
+        <w:rFonts w:hint="default"/>
+      </w:rPr>
     </w:lvl>
-    <w:lvl w:ilvl="8" w:tplc="0409001B" w:tentative="1">
+    <w:lvl w:ilvl="5">
       <w:start w:val="1"/>
-      <w:numFmt w:val="lowerRoman"/>
-      <w:lvlText w:val="%9."/>
-      <w:lvlJc w:val="right"/>
-      <w:pPr>
-        <w:ind w:left="6120" w:hanging="180"/>
-      </w:pPr>
+      <w:numFmt w:val="decimal"/>
+      <w:isLgl/>
+      <w:lvlText w:val="%1.%2.%3.%4.%5.%6"/>
+      <w:lvlJc w:val="left"/>
+      <w:pPr>
+        <w:ind w:left="1080" w:hanging="1080"/>
+      </w:pPr>
+      <w:rPr>
+        <w:rFonts w:hint="default"/>
+      </w:rPr>
+    </w:lvl>
+    <w:lvl w:ilvl="6">
+      <w:start w:val="1"/>
+      <w:numFmt w:val="decimal"/>
+      <w:isLgl/>
+      <w:lvlText w:val="%1.%2.%3.%4.%5.%6.%7"/>
+      <w:lvlJc w:val="left"/>
+      <w:pPr>
+        <w:ind w:left="1440" w:hanging="1440"/>
+      </w:pPr>
+      <w:rPr>
+        <w:rFonts w:hint="default"/>
+      </w:rPr>
+    </w:lvl>
+    <w:lvl w:ilvl="7">
+      <w:start w:val="1"/>
+      <w:numFmt w:val="decimal"/>
+      <w:isLgl/>
+      <w:lvlText w:val="%1.%2.%3.%4.%5.%6.%7.%8"/>
+      <w:lvlJc w:val="left"/>
+      <w:pPr>
+        <w:ind w:left="1440" w:hanging="1440"/>
+      </w:pPr>
+      <w:rPr>
+        <w:rFonts w:hint="default"/>
+      </w:rPr>
+    </w:lvl>
+    <w:lvl w:ilvl="8">
+      <w:start w:val="1"/>
+      <w:numFmt w:val="decimal"/>
+      <w:isLgl/>
+      <w:lvlText w:val="%1.%2.%3.%4.%5.%6.%7.%8.%9"/>
+      <w:lvlJc w:val="left"/>
+      <w:pPr>
+        <w:ind w:left="1800" w:hanging="1800"/>
+      </w:pPr>
+      <w:rPr>
+        <w:rFonts w:hint="default"/>
+      </w:rPr>
     </w:lvl>
   </w:abstractNum>
   <w:num w:numId="1">
@@ -4483,7 +5334,6 @@
   <w:style w:type="character" w:default="1" w:styleId="DefaultParagraphFont">
     <w:name w:val="Default Paragraph Font"/>
     <w:uiPriority w:val="1"/>
-    <w:semiHidden/>
     <w:unhideWhenUsed/>
   </w:style>
   <w:style w:type="table" w:default="1" w:styleId="TableNormal">
@@ -4563,6 +5413,62 @@
     </w:pPr>
   </w:style>
 </w:styles>
+</file>
+
+<file path=word/ink/ink1.xml><?xml version="1.0" encoding="utf-8"?>
+<inkml:ink xmlns:inkml="http://www.w3.org/2003/InkML">
+  <inkml:definitions>
+    <inkml:context xml:id="ctx0">
+      <inkml:inkSource xml:id="inkSrc0">
+        <inkml:traceFormat>
+          <inkml:channel name="X" type="integer" min="-2.14748E9" max="2.14748E9" units="cm"/>
+          <inkml:channel name="Y" type="integer" min="-2.14748E9" max="2.14748E9" units="cm"/>
+          <inkml:channel name="F" type="integer" max="32767" units="dev"/>
+        </inkml:traceFormat>
+        <inkml:channelProperties>
+          <inkml:channelProperty channel="X" name="resolution" value="1000" units="1/cm"/>
+          <inkml:channelProperty channel="Y" name="resolution" value="1000" units="1/cm"/>
+          <inkml:channelProperty channel="F" name="resolution" value="0" units="1/dev"/>
+        </inkml:channelProperties>
+      </inkml:inkSource>
+      <inkml:timestamp xml:id="ts0" timeString="2020-03-06T19:55:41.921"/>
+    </inkml:context>
+    <inkml:brush xml:id="br0">
+      <inkml:brushProperty name="width" value="0.05" units="cm"/>
+      <inkml:brushProperty name="height" value="0.05" units="cm"/>
+      <inkml:brushProperty name="color" value="#E71224"/>
+    </inkml:brush>
+  </inkml:definitions>
+  <inkml:trace contextRef="#ctx0" brushRef="#br0">305 166 24575,'-5'0'0,"-1"0"0,-4 0 0,3 0 0,-7 0 0,7 0 0,-7 6 0,7-4 0,-6 11 0,2-5 0,-4 3 0,4 3 0,0-3 0,1 4 0,2-1 0,-6 1 0,6-1 0,-3 1 0,0 4 0,5-3 0,-4 3 0,6-4 0,-4-1 0,1 1 0,0-1 0,3 1 0,-3-1 0,3 1 0,0 4 0,-2-4 0,5 5 0,-6-6 0,6 1 0,-6 4 0,6-3 0,-6 8 0,6-9 0,-7 10 0,7-10 0,-2 9 0,-1-8 0,4 8 0,-4-3 0,4 4 0,0 0 0,0 1 0,0-1 0,0 0 0,0 1 0,0-1 0,0 0 0,0 1 0,0 5 0,0-5 0,0 6 0,0-7 0,0 0 0,0 7 0,0-5 0,0 4 0,0-6 0,0 7 0,0-6 0,0 12 0,0-12 0,0 11 0,0-4 0,0 6 0,0-1 0,0 1 0,0 6 0,0-4 0,0 11 0,0-4 0,0 5 0,0 2 0,0-8 0,5-2 0,-4-7 0,7 1 0,-7-7 0,8 6 0,-8-12 0,8 11 0,-8-10 0,7 10 0,-7-10 0,8 10 0,-4-4 0,1 6 0,-2-1 0,-4 8 0,0-6 0,0 12 0,4-11 0,-3 3 0,3-5 0,-4-1 0,0 1 0,0-7 0,5 5 0,-4-10 0,3 0 0,0-3 0,-3-4 0,2 1 0,1 3 0,-3-8 0,7 8 0,-7-8 0,6 8 0,-6-9 0,3 5 0,-1-1 0,-2-3 0,6 3 0,-6-5 0,6 6 0,-6-5 0,3 5 0,-1-1 0,-2-3 0,3 3 0,-1-5 0,-2 1 0,2-1 0,0-3 0,-2 3 0,4-7 0,-4 6 0,1-6 0,2 7 0,-4-7 0,6 3 0,-5-1 0,2-1 0,-1 1 0,-1-3 0,4 1 0,-4-1 0,4 0 0,-4 0 0,2 0 0,0 0 0,-3 0 0,3 0 0,0-3 0,-3 3 0,6-5 0,-3 4 0,0-2 0,3 1 0,-6 1 0,6-4 0,-3 4 0,3-2 0,0 1 0,0 1 0,1-4 0,-1 4 0,0-1 0,0-1 0,0 2 0,4-1 0,0 0 0,5-1 0,-1 0 0,1-2 0,-1 5 0,6-5 0,-4 2 0,3 1 0,-5-4 0,6 7 0,-5-6 0,5 6 0,-6-6 0,6 6 0,-5-6 0,5 3 0,-6-1 0,5-2 0,-3 2 0,8-3 0,-3 0 0,-1 0 0,4 0 0,-3 0 0,0 3 0,3-2 0,-8 2 0,8-3 0,-4 0 0,1 0 0,3 0 0,-3 0 0,4 0 0,0 0 0,1 0 0,-1 0 0,6 0 0,2 0 0,6 0 0,-1 0 0,1-4 0,-1-2 0,1-3 0,-1-1 0,1 0 0,-6 1 0,4 0 0,-11 0 0,5 0 0,-5 0 0,-1 1 0,0-4 0,1 2 0,-1-2 0,-5 4 0,5-4 0,-5 3 0,5-7 0,1 3 0,-1 0 0,-5-2 0,4 2 0,-8-2 0,8 2 0,-8-1 0,8 2 0,-7-8 0,7 2 0,-6-7 0,8 2 0,-8-2 0,11-11 0,-10 9 0,12-15 0,-12 9 0,7-8 0,-8 9 0,1-6 0,-1 6 0,-3-7 0,3 1 0,-7 0 0,3-8 0,-4 6 0,0-12 0,0 5 0,1-7 0,0 0 0,-5 0 0,3 0 0,-8 0 0,4-1 0,-5-7 0,0 6 0,0-6 0,0 15 0,0-5 0,0 4 0,0 1 0,0-5 0,-5 5 0,0-1 0,-11-4 0,-3-23 0,2 27 0,3-5 0,2 1 0,0 11 0,-12-46 0,7 38 0,-6-14 0,7 9 0,-5 0 0,5 6 0,-3 9 0,0 2 0,1 10 0,0-5 0,1 7 0,2 4 0,-7-5 0,4 5 0,-11-14 0,11 8 0,-12-8 0,11 3 0,-9 2 0,3-3 0,1 0 0,-4 3 0,2-10 0,-12-4 0,11 7 0,-10-11 0,11 13 0,-6-9 0,5 3 0,-4-2 0,6 8 0,1 6 0,2 3 0,7 10 0,-6-4 0,6 8 0,-5-3 0,5 7 0,1-2 0,-1 6 0,1-3 0,-1 6 0,0-5 0,1 2 0,-6 0 0,5-3 0,-10 3 0,5 0 0,-6-4 0,1 3 0,-1 1 0,1-4 0,-1 7 0,-5-3 0,4 4 0,-4 0 0,6 0 0,-1 0 0,1 0 0,-1 0 0,1 0 0,4 0 0,-3 0 0,3 4 0,1 0 0,0 4 0,1 0 0,3-1 0,-3 1 0,4-1 0,1-3 0,-1 2 0,4-2 0,-2 0 0,5 1 0,-2-4 0,4 4 0,0-4 0,0 4 0,0-1 0,-4 2 0,3 0 0,-3 1 0,0 0 0,3-4 0,-7 3 0,7-2 0,-7 3 0,7-1 0,-3-2 0,4 2 0,-4-3 0,1 4 0,-2-3 0,2 1 0,3-4 0,0 1 0,0 1 0,0-2 0,0 1 0,0-2 0,0 0 0,-1 0 0,2 0 0,-1 0 0,0 0 0,0 0 0,3 0 0,1 0 0</inkml:trace>
+</inkml:ink>
+</file>
+
+<file path=word/ink/ink2.xml><?xml version="1.0" encoding="utf-8"?>
+<inkml:ink xmlns:inkml="http://www.w3.org/2003/InkML">
+  <inkml:definitions>
+    <inkml:context xml:id="ctx0">
+      <inkml:inkSource xml:id="inkSrc0">
+        <inkml:traceFormat>
+          <inkml:channel name="X" type="integer" min="-2.14748E9" max="2.14748E9" units="cm"/>
+          <inkml:channel name="Y" type="integer" min="-2.14748E9" max="2.14748E9" units="cm"/>
+          <inkml:channel name="F" type="integer" max="32767" units="dev"/>
+        </inkml:traceFormat>
+        <inkml:channelProperties>
+          <inkml:channelProperty channel="X" name="resolution" value="1000" units="1/cm"/>
+          <inkml:channelProperty channel="Y" name="resolution" value="1000" units="1/cm"/>
+          <inkml:channelProperty channel="F" name="resolution" value="0" units="1/dev"/>
+        </inkml:channelProperties>
+      </inkml:inkSource>
+      <inkml:timestamp xml:id="ts0" timeString="2020-03-06T19:55:37.582"/>
+    </inkml:context>
+    <inkml:brush xml:id="br0">
+      <inkml:brushProperty name="width" value="0.05" units="cm"/>
+      <inkml:brushProperty name="height" value="0.05" units="cm"/>
+      <inkml:brushProperty name="color" value="#E71224"/>
+    </inkml:brush>
+  </inkml:definitions>
+  <inkml:trace contextRef="#ctx0" brushRef="#br0">1 669 24575,'97'0'0,"0"0"0,0 0 0,-47 0 0,1 0 0,22 0 0,17 0 0,-3 0 0,-24 0 0,-16 0 0,-1 0 0,-8-5 0,-5 4 0,3-3 0,-9 0 0,3 3 0,-4-6 0,-1 2 0,0 0 0,12-6 0,-9 5 0,8-6 0,-4 3 0,-6-3 0,6 2 0,-1-3 0,-4 0 0,4 0 0,0-1 0,-4-2 0,4 2 0,-10-2 0,3 3 0,-9-1 0,5 2 0,-1-3 0,-4 3 0,5-2 0,-6 2 0,5 0 0,-3-2 0,8 5 0,-8-5 0,8 1 0,-3 1 0,10-5 0,-4 4 0,4-2 0,0-2 0,-4 4 0,10-6 0,-10 5 0,10-4 0,-10 9 0,-1-4 0,-2 5 0,-8 0 0,-1 1 0,-1 0 0,-7 3 0,3 1 0,-4 0 0,0 2 0,0-4 0,0 4 0,0-4 0,0 4 0,0-5 0,0 3 0,0-3 0,4-1 0,1 0 0,3 0 0,1 0 0,-1 0 0,1-4 0,-4 3 0,2-2 0,-6 4 0,7-1 0,-7 3 0,3 1 0,-4 0 0,-3 0 0,2 0 0,-6 0 0,0 3 0,-4 3 0,-5 1 0,3-1 0,-7 4 0,4-3 0,-5 3 0,0 0 0,-4 1 0,-1 0 0,-12 1 0,6-1 0,-12 6 0,5-4 0,-5 4 0,-1-4 0,0-1 0,1 1 0,5-1 0,-4-4 0,10-1 0,0-4 0,3 0 0,12 0 0,-3 0 0,9 0 0,0 0 0,5 0 0,1-3 0,6 0 0,0-3 0,4-1 0,5 0 0,6-1 0,4-1 0,6-4 0,9 2 0,0-3 0,12 4 0,-12 0 0,6 0 0,-8 4 0,-5-2 0,-2 7 0,-6-2 0,-5 3 0,5 0 0,-13 0 0,6 0 0,-7 0 0,-1 0 0,0 0 0,-4 0 0,0 0 0,0 0 0,1 0 0,-4 2 0,0 1 0,-3 3 0,0 0 0,0 4 0,-4 0 0,0 5 0,-3-1 0,3 1 0,-3 4 0,6-3 0,-6 3 0,6-4 0,-2 4 0,3-7 0,0 7 0,0-9 0,0 5 0,0-1 0,0-3 0,0 3 0,0-7 0,0 3 0,0-1 0,0-2 0,0 3 0,0-4 0,0 0 0,0 0 0,0 0 0,0 0 0,0-1 0,0-2 0,0 0 0</inkml:trace>
+</inkml:ink>
 </file>
 
 <file path=word/theme/theme1.xml><?xml version="1.0" encoding="utf-8"?>

</xml_diff>